<commit_message>
Just need some final tinkering now
</commit_message>
<xml_diff>
--- a/MSWord.docx
+++ b/MSWord.docx
@@ -85,15 +85,7 @@
     </w:p>
     <w:p>
       <w:r>
-        <w:t xml:space="preserve">… and </w:t>
-      </w:r>
-      <w:proofErr w:type="gramStart"/>
-      <w:r>
-        <w:t>so</w:t>
-      </w:r>
-      <w:proofErr w:type="gramEnd"/>
-      <w:r>
-        <w:t xml:space="preserve"> on</w:t>
+        <w:t>… and so on</w:t>
       </w:r>
     </w:p>
     <w:p/>
@@ -529,7 +521,7 @@
           <w:sz w:val="32"/>
           <w:u w:val="single"/>
         </w:rPr>
-        <w:t>Tables and Charts</w:t>
+        <w:t>Headers and Footers</w:t>
       </w:r>
     </w:p>
     <w:p>
@@ -558,14 +550,72 @@
     </w:p>
     <w:p>
       <w:pPr>
-        <w:tabs>
-          <w:tab w:val="left" w:leader="hyphen" w:pos="8998"/>
-        </w:tabs>
-      </w:pPr>
+        <w:rPr>
+          <w:rFonts w:ascii="Courier New" w:hAnsi="Courier New" w:cs="Courier New"/>
+          <w:b/>
+          <w:sz w:val="32"/>
+          <w:u w:val="single"/>
+        </w:rPr>
+      </w:pPr>
+      <w:r>
+        <w:rPr>
+          <w:rFonts w:ascii="Courier New" w:hAnsi="Courier New" w:cs="Courier New"/>
+          <w:b/>
+          <w:sz w:val="32"/>
+          <w:u w:val="single"/>
+        </w:rPr>
+        <w:t>Equations</w:t>
+      </w:r>
+    </w:p>
+    <w:p>
+      <w:pPr>
+        <w:tabs>
+          <w:tab w:val="left" w:leader="hyphen" w:pos="8998"/>
+        </w:tabs>
+      </w:pPr>
+      <w:r>
+        <w:t>a^2+b^2=c^2</w:t>
+      </w:r>
+    </w:p>
+    <w:p>
+      <w:pPr>
+        <w:tabs>
+          <w:tab w:val="left" w:leader="hyphen" w:pos="8998"/>
+        </w:tabs>
+      </w:pPr>
+      <w:r>
+        <w:t>a</w:t>
+      </w:r>
       <w:bookmarkStart w:id="0" w:name="_GoBack"/>
+      <w:r>
+        <w:rPr>
+          <w:vertAlign w:val="superscript"/>
+        </w:rPr>
+        <w:t>2</w:t>
+      </w:r>
       <w:bookmarkEnd w:id="0"/>
+      <w:r>
+        <w:t>+b</w:t>
+      </w:r>
+      <w:r>
+        <w:rPr>
+          <w:vertAlign w:val="superscript"/>
+        </w:rPr>
+        <w:t>2</w:t>
+      </w:r>
+      <w:r>
+        <w:t>=c</w:t>
+      </w:r>
+      <w:r>
+        <w:rPr>
+          <w:vertAlign w:val="superscript"/>
+        </w:rPr>
+        <w:t>2</w:t>
+      </w:r>
     </w:p>
     <w:sectPr>
+      <w:headerReference w:type="default" r:id="rId7"/>
+      <w:type w:val="continuous"/>
       <w:pgSz w:w="11900" w:h="16840"/>
       <w:pgMar w:top="1440" w:right="1440" w:bottom="1440" w:left="1440" w:header="708" w:footer="708" w:gutter="0"/>
       <w:cols w:space="708"/>
@@ -573,6 +623,55 @@
     </w:sectPr>
   </w:body>
 </w:document>
+</file>
+
+<file path=word/endnotes.xml><?xml version="1.0" encoding="utf-8"?>
+<w:endnotes xmlns:wpc="http://schemas.microsoft.com/office/word/2010/wordprocessingCanvas" xmlns:cx="http://schemas.microsoft.com/office/drawing/2014/chartex" xmlns:cx1="http://schemas.microsoft.com/office/drawing/2015/9/8/chartex" xmlns:cx2="http://schemas.microsoft.com/office/drawing/2015/10/21/chartex" xmlns:cx3="http://schemas.microsoft.com/office/drawing/2016/5/9/chartex" xmlns:cx4="http://schemas.microsoft.com/office/drawing/2016/5/10/chartex" xmlns:cx5="http://schemas.microsoft.com/office/drawing/2016/5/11/chartex" xmlns:cx6="http://schemas.microsoft.com/office/drawing/2016/5/12/chartex" xmlns:cx7="http://schemas.microsoft.com/office/drawing/2016/5/13/chartex" xmlns:cx8="http://schemas.microsoft.com/office/drawing/2016/5/14/chartex" xmlns:mc="http://schemas.openxmlformats.org/markup-compatibility/2006" xmlns:aink="http://schemas.microsoft.com/office/drawing/2016/ink" xmlns:am3d="http://schemas.microsoft.com/office/drawing/2017/model3d" xmlns:o="urn:schemas-microsoft-com:office:office" xmlns:r="http://schemas.openxmlformats.org/officeDocument/2006/relationships" xmlns:m="http://schemas.openxmlformats.org/officeDocument/2006/math" xmlns:v="urn:schemas-microsoft-com:vml" xmlns:wp14="http://schemas.microsoft.com/office/word/2010/wordprocessingDrawing" xmlns:wp="http://schemas.openxmlformats.org/drawingml/2006/wordprocessingDrawing" xmlns:w10="urn:schemas-microsoft-com:office:word" xmlns:w="http://schemas.openxmlformats.org/wordprocessingml/2006/main" xmlns:w14="http://schemas.microsoft.com/office/word/2010/wordml" xmlns:w15="http://schemas.microsoft.com/office/word/2012/wordml" xmlns:w16cid="http://schemas.microsoft.com/office/word/2016/wordml/cid" xmlns:w16se="http://schemas.microsoft.com/office/word/2015/wordml/symex" xmlns:wpg="http://schemas.microsoft.com/office/word/2010/wordprocessingGroup" xmlns:wpi="http://schemas.microsoft.com/office/word/2010/wordprocessingInk" xmlns:wne="http://schemas.microsoft.com/office/word/2006/wordml" xmlns:wps="http://schemas.microsoft.com/office/word/2010/wordprocessingShape" mc:Ignorable="w14 w15 w16se w16cid wp14">
+  <w:endnote w:type="separator" w:id="-1">
+    <w:p>
+      <w:r>
+        <w:separator/>
+      </w:r>
+    </w:p>
+  </w:endnote>
+  <w:endnote w:type="continuationSeparator" w:id="0">
+    <w:p>
+      <w:r>
+        <w:continuationSeparator/>
+      </w:r>
+    </w:p>
+  </w:endnote>
+</w:endnotes>
+</file>
+
+<file path=word/footnotes.xml><?xml version="1.0" encoding="utf-8"?>
+<w:footnotes xmlns:wpc="http://schemas.microsoft.com/office/word/2010/wordprocessingCanvas" xmlns:cx="http://schemas.microsoft.com/office/drawing/2014/chartex" xmlns:cx1="http://schemas.microsoft.com/office/drawing/2015/9/8/chartex" xmlns:cx2="http://schemas.microsoft.com/office/drawing/2015/10/21/chartex" xmlns:cx3="http://schemas.microsoft.com/office/drawing/2016/5/9/chartex" xmlns:cx4="http://schemas.microsoft.com/office/drawing/2016/5/10/chartex" xmlns:cx5="http://schemas.microsoft.com/office/drawing/2016/5/11/chartex" xmlns:cx6="http://schemas.microsoft.com/office/drawing/2016/5/12/chartex" xmlns:cx7="http://schemas.microsoft.com/office/drawing/2016/5/13/chartex" xmlns:cx8="http://schemas.microsoft.com/office/drawing/2016/5/14/chartex" xmlns:mc="http://schemas.openxmlformats.org/markup-compatibility/2006" xmlns:aink="http://schemas.microsoft.com/office/drawing/2016/ink" xmlns:am3d="http://schemas.microsoft.com/office/drawing/2017/model3d" xmlns:o="urn:schemas-microsoft-com:office:office" xmlns:r="http://schemas.openxmlformats.org/officeDocument/2006/relationships" xmlns:m="http://schemas.openxmlformats.org/officeDocument/2006/math" xmlns:v="urn:schemas-microsoft-com:vml" xmlns:wp14="http://schemas.microsoft.com/office/word/2010/wordprocessingDrawing" xmlns:wp="http://schemas.openxmlformats.org/drawingml/2006/wordprocessingDrawing" xmlns:w10="urn:schemas-microsoft-com:office:word" xmlns:w="http://schemas.openxmlformats.org/wordprocessingml/2006/main" xmlns:w14="http://schemas.microsoft.com/office/word/2010/wordml" xmlns:w15="http://schemas.microsoft.com/office/word/2012/wordml" xmlns:w16cid="http://schemas.microsoft.com/office/word/2016/wordml/cid" xmlns:w16se="http://schemas.microsoft.com/office/word/2015/wordml/symex" xmlns:wpg="http://schemas.microsoft.com/office/word/2010/wordprocessingGroup" xmlns:wpi="http://schemas.microsoft.com/office/word/2010/wordprocessingInk" xmlns:wne="http://schemas.microsoft.com/office/word/2006/wordml" xmlns:wps="http://schemas.microsoft.com/office/word/2010/wordprocessingShape" mc:Ignorable="w14 w15 w16se w16cid wp14">
+  <w:footnote w:type="separator" w:id="-1">
+    <w:p>
+      <w:r>
+        <w:separator/>
+      </w:r>
+    </w:p>
+  </w:footnote>
+  <w:footnote w:type="continuationSeparator" w:id="0">
+    <w:p>
+      <w:r>
+        <w:continuationSeparator/>
+      </w:r>
+    </w:p>
+  </w:footnote>
+</w:footnotes>
+</file>
+
+<file path=word/header1.xml><?xml version="1.0" encoding="utf-8"?>
+<w:hdr xmlns:wpc="http://schemas.microsoft.com/office/word/2010/wordprocessingCanvas" xmlns:cx="http://schemas.microsoft.com/office/drawing/2014/chartex" xmlns:cx1="http://schemas.microsoft.com/office/drawing/2015/9/8/chartex" xmlns:cx2="http://schemas.microsoft.com/office/drawing/2015/10/21/chartex" xmlns:cx3="http://schemas.microsoft.com/office/drawing/2016/5/9/chartex" xmlns:cx4="http://schemas.microsoft.com/office/drawing/2016/5/10/chartex" xmlns:cx5="http://schemas.microsoft.com/office/drawing/2016/5/11/chartex" xmlns:cx6="http://schemas.microsoft.com/office/drawing/2016/5/12/chartex" xmlns:cx7="http://schemas.microsoft.com/office/drawing/2016/5/13/chartex" xmlns:cx8="http://schemas.microsoft.com/office/drawing/2016/5/14/chartex" xmlns:mc="http://schemas.openxmlformats.org/markup-compatibility/2006" xmlns:aink="http://schemas.microsoft.com/office/drawing/2016/ink" xmlns:am3d="http://schemas.microsoft.com/office/drawing/2017/model3d" xmlns:o="urn:schemas-microsoft-com:office:office" xmlns:r="http://schemas.openxmlformats.org/officeDocument/2006/relationships" xmlns:m="http://schemas.openxmlformats.org/officeDocument/2006/math" xmlns:v="urn:schemas-microsoft-com:vml" xmlns:wp14="http://schemas.microsoft.com/office/word/2010/wordprocessingDrawing" xmlns:wp="http://schemas.openxmlformats.org/drawingml/2006/wordprocessingDrawing" xmlns:w10="urn:schemas-microsoft-com:office:word" xmlns:w="http://schemas.openxmlformats.org/wordprocessingml/2006/main" xmlns:w14="http://schemas.microsoft.com/office/word/2010/wordml" xmlns:w15="http://schemas.microsoft.com/office/word/2012/wordml" xmlns:w16cid="http://schemas.microsoft.com/office/word/2016/wordml/cid" xmlns:w16se="http://schemas.microsoft.com/office/word/2015/wordml/symex" xmlns:wpg="http://schemas.microsoft.com/office/word/2010/wordprocessingGroup" xmlns:wpi="http://schemas.microsoft.com/office/word/2010/wordprocessingInk" xmlns:wne="http://schemas.microsoft.com/office/word/2006/wordml" xmlns:wps="http://schemas.microsoft.com/office/word/2010/wordprocessingShape" mc:Ignorable="w14 w15 w16se w16cid wp14">
+  <w:p>
+    <w:pPr>
+      <w:pStyle w:val="Header"/>
+      <w:ind w:right="360"/>
+    </w:pPr>
+  </w:p>
+</w:hdr>
 </file>
 
 <file path=word/styles.xml><?xml version="1.0" encoding="utf-8"?>
@@ -1030,6 +1129,56 @@
       <w:szCs w:val="32"/>
     </w:rPr>
   </w:style>
+  <w:style w:type="paragraph" w:styleId="Header">
+    <w:name w:val="header"/>
+    <w:basedOn w:val="Normal"/>
+    <w:link w:val="HeaderChar"/>
+    <w:uiPriority w:val="99"/>
+    <w:unhideWhenUsed/>
+    <w:rsid w:val="003527F7"/>
+    <w:pPr>
+      <w:tabs>
+        <w:tab w:val="center" w:pos="4680"/>
+        <w:tab w:val="right" w:pos="9360"/>
+      </w:tabs>
+    </w:pPr>
+  </w:style>
+  <w:style w:type="character" w:customStyle="1" w:styleId="HeaderChar">
+    <w:name w:val="Header Char"/>
+    <w:basedOn w:val="DefaultParagraphFont"/>
+    <w:link w:val="Header"/>
+    <w:uiPriority w:val="99"/>
+    <w:rsid w:val="003527F7"/>
+  </w:style>
+  <w:style w:type="paragraph" w:styleId="Footer">
+    <w:name w:val="footer"/>
+    <w:basedOn w:val="Normal"/>
+    <w:link w:val="FooterChar"/>
+    <w:uiPriority w:val="99"/>
+    <w:unhideWhenUsed/>
+    <w:rsid w:val="003527F7"/>
+    <w:pPr>
+      <w:tabs>
+        <w:tab w:val="center" w:pos="4680"/>
+        <w:tab w:val="right" w:pos="9360"/>
+      </w:tabs>
+    </w:pPr>
+  </w:style>
+  <w:style w:type="character" w:customStyle="1" w:styleId="FooterChar">
+    <w:name w:val="Footer Char"/>
+    <w:basedOn w:val="DefaultParagraphFont"/>
+    <w:link w:val="Footer"/>
+    <w:uiPriority w:val="99"/>
+    <w:rsid w:val="003527F7"/>
+  </w:style>
+  <w:style w:type="character" w:styleId="PageNumber">
+    <w:name w:val="page number"/>
+    <w:basedOn w:val="DefaultParagraphFont"/>
+    <w:uiPriority w:val="99"/>
+    <w:semiHidden/>
+    <w:unhideWhenUsed/>
+    <w:rsid w:val="003527F7"/>
+  </w:style>
 </w:styles>
 </file>
 
@@ -1333,7 +1482,7 @@
 </file>
 
 <file path=customXml/itemProps1.xml><?xml version="1.0" encoding="utf-8"?>
-<ds:datastoreItem xmlns:ds="http://schemas.openxmlformats.org/officeDocument/2006/customXml" ds:itemID="{39703EAD-4701-E241-B80B-08E17874A0AA}">
+<ds:datastoreItem xmlns:ds="http://schemas.openxmlformats.org/officeDocument/2006/customXml" ds:itemID="{609F28B0-4966-BE46-8F3F-D6866171F6CD}">
   <ds:schemaRefs>
     <ds:schemaRef ds:uri="http://schemas.openxmlformats.org/officeDocument/2006/bibliography"/>
   </ds:schemaRefs>

</xml_diff>